<commit_message>
Finalized University and EcuatiaDreptei
</commit_message>
<xml_diff>
--- a/University/Dictionar/docs/Dictionar.docx
+++ b/University/Dictionar/docs/Dictionar.docx
@@ -788,92 +788,7 @@
           <w:effect w:val="none"/>
           <w:shd w:fill="FFFFFF" w:val="clear"/>
         </w:rPr>
-        <w:t xml:space="preserve"> e orice literă </w:t>
-      </w:r>
-      <w:r>
-        <w:rPr>
-          <w:rFonts w:ascii="Times New Roman" w:hAnsi="Times New Roman"/>
-          <w:b w:val="false"/>
-          <w:i w:val="false"/>
-          <w:caps w:val="false"/>
-          <w:smallCaps w:val="false"/>
-          <w:strike w:val="false"/>
-          <w:dstrike w:val="false"/>
-          <w:color w:val="000000"/>
-          <w:sz w:val="24"/>
-          <w:u w:val="none"/>
-          <w:effect w:val="none"/>
-          <w:shd w:fill="FFFFFF" w:val="clear"/>
-        </w:rPr>
-        <w:t>(</w:t>
-      </w:r>
-      <w:r>
-        <w:rPr>
-          <w:rFonts w:ascii="Times New Roman" w:hAnsi="Times New Roman"/>
-          <w:b w:val="false"/>
-          <w:i w:val="false"/>
-          <w:caps w:val="false"/>
-          <w:smallCaps w:val="false"/>
-          <w:strike w:val="false"/>
-          <w:dstrike w:val="false"/>
-          <w:color w:val="000000"/>
-          <w:sz w:val="24"/>
-          <w:u w:val="none"/>
-          <w:effect w:val="none"/>
-          <w:shd w:fill="FFFFFF" w:val="clear"/>
-        </w:rPr>
-        <w:t>modificare</w:t>
-      </w:r>
-      <w:r>
-        <w:rPr>
-          <w:rFonts w:ascii="Times New Roman" w:hAnsi="Times New Roman"/>
-          <w:b w:val="false"/>
-          <w:i w:val="false"/>
-          <w:caps w:val="false"/>
-          <w:smallCaps w:val="false"/>
-          <w:strike w:val="false"/>
-          <w:dstrike w:val="false"/>
-          <w:color w:val="000000"/>
-          <w:sz w:val="24"/>
-          <w:u w:val="none"/>
-          <w:effect w:val="none"/>
-          <w:shd w:fill="FFFFFF" w:val="clear"/>
-        </w:rPr>
-        <w:t xml:space="preserve"> literă </w:t>
-      </w:r>
-      <w:r>
-        <w:rPr>
-          <w:rFonts w:ascii="Times New Roman" w:hAnsi="Times New Roman"/>
-          <w:b w:val="false"/>
-          <w:i w:val="false"/>
-          <w:caps w:val="false"/>
-          <w:smallCaps w:val="false"/>
-          <w:strike w:val="false"/>
-          <w:dstrike w:val="false"/>
-          <w:color w:val="000000"/>
-          <w:sz w:val="24"/>
-          <w:u w:val="none"/>
-          <w:effect w:val="none"/>
-          <w:shd w:fill="FFFFFF" w:val="clear"/>
-        </w:rPr>
-        <w:t>din cuvânt</w:t>
-      </w:r>
-      <w:r>
-        <w:rPr>
-          <w:rFonts w:ascii="Times New Roman" w:hAnsi="Times New Roman"/>
-          <w:b w:val="false"/>
-          <w:i w:val="false"/>
-          <w:caps w:val="false"/>
-          <w:smallCaps w:val="false"/>
-          <w:strike w:val="false"/>
-          <w:dstrike w:val="false"/>
-          <w:color w:val="000000"/>
-          <w:sz w:val="24"/>
-          <w:u w:val="none"/>
-          <w:effect w:val="none"/>
-          <w:shd w:fill="FFFFFF" w:val="clear"/>
-        </w:rPr>
-        <w:t>)</w:t>
+        <w:t xml:space="preserve"> e orice literă (modificare literă din cuvânt)</w:t>
       </w:r>
     </w:p>
     <w:p>
@@ -1646,109 +1561,7 @@
           <w:effect w:val="none"/>
           <w:shd w:fill="FFFFFF" w:val="clear"/>
         </w:rPr>
-        <w:t>(</w:t>
-      </w:r>
-      <w:r>
-        <w:rPr>
-          <w:rFonts w:ascii="Times New Roman" w:hAnsi="Times New Roman"/>
-          <w:b w:val="false"/>
-          <w:i w:val="false"/>
-          <w:caps w:val="false"/>
-          <w:smallCaps w:val="false"/>
-          <w:strike w:val="false"/>
-          <w:dstrike w:val="false"/>
-          <w:color w:val="000000"/>
-          <w:sz w:val="24"/>
-          <w:u w:val="none"/>
-          <w:effect w:val="none"/>
-          <w:shd w:fill="FFFFFF" w:val="clear"/>
-        </w:rPr>
-        <w:t>inserţie</w:t>
-      </w:r>
-      <w:r>
-        <w:rPr>
-          <w:rFonts w:ascii="Times New Roman" w:hAnsi="Times New Roman"/>
-          <w:b w:val="false"/>
-          <w:i w:val="false"/>
-          <w:caps w:val="false"/>
-          <w:smallCaps w:val="false"/>
-          <w:strike w:val="false"/>
-          <w:dstrike w:val="false"/>
-          <w:color w:val="000000"/>
-          <w:sz w:val="24"/>
-          <w:u w:val="none"/>
-          <w:effect w:val="none"/>
-          <w:shd w:fill="FFFFFF" w:val="clear"/>
-        </w:rPr>
-        <w:t xml:space="preserve"> literă in interiorul cuvântului;</w:t>
-      </w:r>
-      <w:r>
-        <w:rPr>
-          <w:rFonts w:ascii="Times New Roman" w:hAnsi="Times New Roman"/>
-          <w:b w:val="false"/>
-          <w:i w:val="false"/>
-          <w:caps w:val="false"/>
-          <w:smallCaps w:val="false"/>
-          <w:strike w:val="false"/>
-          <w:dstrike w:val="false"/>
-          <w:color w:val="000000"/>
-          <w:sz w:val="24"/>
-          <w:u w:val="none"/>
-          <w:effect w:val="none"/>
-          <w:shd w:fill="FFFFFF" w:val="clear"/>
-        </w:rPr>
-        <w:t xml:space="preserve"> observăm că </w:t>
-      </w:r>
-      <w:r>
-        <w:rPr>
-          <w:rFonts w:ascii="Times New Roman" w:hAnsi="Times New Roman"/>
-          <w:b w:val="false"/>
-          <w:i w:val="false"/>
-          <w:caps w:val="false"/>
-          <w:smallCaps w:val="false"/>
-          <w:strike w:val="false"/>
-          <w:dstrike w:val="false"/>
-          <w:color w:val="000000"/>
-          <w:sz w:val="24"/>
-          <w:u w:val="none"/>
-          <w:effect w:val="none"/>
-          <w:shd w:fill="FFFFFF" w:val="clear"/>
-        </w:rPr>
-        <w:t xml:space="preserve">putem </w:t>
-      </w:r>
-      <w:r>
-        <w:rPr>
-          <w:rFonts w:ascii="Times New Roman" w:hAnsi="Times New Roman"/>
-          <w:b w:val="false"/>
-          <w:i w:val="false"/>
-          <w:caps w:val="false"/>
-          <w:smallCaps w:val="false"/>
-          <w:strike w:val="false"/>
-          <w:dstrike w:val="false"/>
-          <w:color w:val="000000"/>
-          <w:sz w:val="24"/>
-          <w:u w:val="none"/>
-          <w:effect w:val="none"/>
-          <w:shd w:fill="FFFFFF" w:val="clear"/>
-        </w:rPr>
-        <w:t>insera inainte de prima/după ultima literă</w:t>
-      </w:r>
-      <w:r>
-        <w:rPr>
-          <w:rFonts w:ascii="Times New Roman" w:hAnsi="Times New Roman"/>
-          <w:b w:val="false"/>
-          <w:i w:val="false"/>
-          <w:caps w:val="false"/>
-          <w:smallCaps w:val="false"/>
-          <w:strike w:val="false"/>
-          <w:dstrike w:val="false"/>
-          <w:color w:val="000000"/>
-          <w:sz w:val="24"/>
-          <w:u w:val="none"/>
-          <w:effect w:val="none"/>
-          <w:shd w:fill="FFFFFF" w:val="clear"/>
-        </w:rPr>
-        <w:t>)</w:t>
+        <w:t>(inserţie literă in interiorul cuvântului; observăm că putem insera inainte de prima/după ultima literă)</w:t>
       </w:r>
     </w:p>
     <w:p>
@@ -1807,24 +1620,7 @@
           <w:effect w:val="none"/>
           <w:shd w:fill="FFFFFF" w:val="clear"/>
         </w:rPr>
-        <w:t>D</w:t>
-      </w:r>
-      <w:r>
-        <w:rPr>
-          <w:rFonts w:ascii="Times New Roman" w:hAnsi="Times New Roman"/>
-          <w:b w:val="false"/>
-          <w:i w:val="false"/>
-          <w:caps w:val="false"/>
-          <w:smallCaps w:val="false"/>
-          <w:strike w:val="false"/>
-          <w:dstrike w:val="false"/>
-          <w:color w:val="000000"/>
-          <w:sz w:val="24"/>
-          <w:u w:val="none"/>
-          <w:effect w:val="none"/>
-          <w:shd w:fill="FFFFFF" w:val="clear"/>
-        </w:rPr>
-        <w:t xml:space="preserve">e exemplu, avînd cuvantul </w:t>
+        <w:t xml:space="preserve">De exemplu, avînd cuvantul </w:t>
       </w:r>
       <w:r>
         <w:rPr>
@@ -1986,24 +1782,7 @@
           <w:effect w:val="none"/>
           <w:shd w:fill="FFFFFF" w:val="clear"/>
         </w:rPr>
-        <w:t xml:space="preserve"> (modificare literă), </w:t>
-      </w:r>
-      <w:r>
-        <w:rPr>
-          <w:rFonts w:ascii="Times New Roman" w:hAnsi="Times New Roman"/>
-          <w:b w:val="false"/>
-          <w:i w:val="false"/>
-          <w:caps w:val="false"/>
-          <w:smallCaps w:val="false"/>
-          <w:strike w:val="false"/>
-          <w:dstrike w:val="false"/>
-          <w:color w:val="000000"/>
-          <w:sz w:val="24"/>
-          <w:u w:val="none"/>
-          <w:effect w:val="none"/>
-          <w:shd w:fill="FFFFFF" w:val="clear"/>
-        </w:rPr>
-        <w:t xml:space="preserve"> </w:t>
+        <w:t xml:space="preserve"> (modificare literă),  </w:t>
       </w:r>
     </w:p>
     <w:p>
@@ -2553,41 +2332,114 @@
           <w:effect w:val="none"/>
           <w:shd w:fill="FFFFFF" w:val="clear"/>
         </w:rPr>
-        <w:t xml:space="preserve"> linii de la intrare. Pe fiecare linie se v</w:t>
-      </w:r>
-      <w:r>
-        <w:rPr>
-          <w:rFonts w:ascii="Times New Roman" w:hAnsi="Times New Roman"/>
-          <w:b w:val="false"/>
-          <w:i w:val="false"/>
-          <w:caps w:val="false"/>
-          <w:smallCaps w:val="false"/>
-          <w:strike w:val="false"/>
-          <w:dstrike w:val="false"/>
-          <w:color w:val="000000"/>
-          <w:sz w:val="24"/>
-          <w:u w:val="none"/>
-          <w:effect w:val="none"/>
-          <w:shd w:fill="FFFFFF" w:val="clear"/>
-        </w:rPr>
-        <w:t>or scrie cele doua cuvinte corespunyătoare urmate de un</w:t>
-      </w:r>
-      <w:r>
-        <w:rPr>
-          <w:rFonts w:ascii="Times New Roman" w:hAnsi="Times New Roman"/>
-          <w:b w:val="false"/>
-          <w:i w:val="false"/>
-          <w:caps w:val="false"/>
-          <w:smallCaps w:val="false"/>
-          <w:strike w:val="false"/>
-          <w:dstrike w:val="false"/>
-          <w:color w:val="000000"/>
-          <w:sz w:val="24"/>
-          <w:u w:val="none"/>
-          <w:effect w:val="none"/>
-          <w:shd w:fill="FFFFFF" w:val="clear"/>
-        </w:rPr>
-        <w:t xml:space="preserve"> număr reprezentând cea mai scurtă distanţă între cele două cuvinte prin traduceri succesive şi folosind doar cuvinte din dicţionar. </w:t>
+        <w:t xml:space="preserve"> linii de la intrare. Pe fiecare linie se vor scrie cele doua cuvinte corespun</w:t>
+      </w:r>
+      <w:r>
+        <w:rPr>
+          <w:rFonts w:ascii="Times New Roman" w:hAnsi="Times New Roman"/>
+          <w:b w:val="false"/>
+          <w:i w:val="false"/>
+          <w:caps w:val="false"/>
+          <w:smallCaps w:val="false"/>
+          <w:strike w:val="false"/>
+          <w:dstrike w:val="false"/>
+          <w:color w:val="000000"/>
+          <w:sz w:val="24"/>
+          <w:u w:val="none"/>
+          <w:effect w:val="none"/>
+          <w:shd w:fill="FFFFFF" w:val="clear"/>
+        </w:rPr>
+        <w:t>z</w:t>
+      </w:r>
+      <w:r>
+        <w:rPr>
+          <w:rFonts w:ascii="Times New Roman" w:hAnsi="Times New Roman"/>
+          <w:b w:val="false"/>
+          <w:i w:val="false"/>
+          <w:caps w:val="false"/>
+          <w:smallCaps w:val="false"/>
+          <w:strike w:val="false"/>
+          <w:dstrike w:val="false"/>
+          <w:color w:val="000000"/>
+          <w:sz w:val="24"/>
+          <w:u w:val="none"/>
+          <w:effect w:val="none"/>
+          <w:shd w:fill="FFFFFF" w:val="clear"/>
+        </w:rPr>
+        <w:t xml:space="preserve">ătoare urmate de un număr reprezentând cea mai scurtă distanţă între cele două cuvinte prin traduceri succesive şi folosind doar cuvinte din dicţionar. </w:t>
+      </w:r>
+    </w:p>
+    <w:p>
+      <w:pPr>
+        <w:pStyle w:val="TextBody"/>
+        <w:bidi w:val="0"/>
+        <w:spacing w:lineRule="auto" w:line="240" w:before="0" w:after="0"/>
+        <w:jc w:val="left"/>
+        <w:rPr>
+          <w:rFonts w:ascii="Times New Roman" w:hAnsi="Times New Roman"/>
+          <w:b w:val="false"/>
+          <w:i w:val="false"/>
+          <w:caps w:val="false"/>
+          <w:smallCaps w:val="false"/>
+          <w:strike w:val="false"/>
+          <w:dstrike w:val="false"/>
+          <w:color w:val="000000"/>
+          <w:sz w:val="24"/>
+          <w:u w:val="none"/>
+          <w:effect w:val="none"/>
+          <w:shd w:fill="FFFFFF" w:val="clear"/>
+        </w:rPr>
+      </w:pPr>
+      <w:r>
+        <w:rPr>
+          <w:rFonts w:ascii="Times New Roman" w:hAnsi="Times New Roman"/>
+          <w:b w:val="false"/>
+          <w:i w:val="false"/>
+          <w:caps w:val="false"/>
+          <w:smallCaps w:val="false"/>
+          <w:strike w:val="false"/>
+          <w:dstrike w:val="false"/>
+          <w:color w:val="000000"/>
+          <w:sz w:val="24"/>
+          <w:u w:val="none"/>
+          <w:effect w:val="none"/>
+          <w:shd w:fill="FFFFFF" w:val="clear"/>
+        </w:rPr>
+        <w:t xml:space="preserve">Dacă nu se poate ajunge de la unul la celălalt, se va afişa </w:t>
+      </w:r>
+      <w:r>
+        <w:rPr>
+          <w:rFonts w:ascii="Courier 10 Pitch" w:hAnsi="Courier 10 Pitch"/>
+          <w:b w:val="false"/>
+          <w:i w:val="false"/>
+          <w:caps w:val="false"/>
+          <w:smallCaps w:val="false"/>
+          <w:strike w:val="false"/>
+          <w:dstrike w:val="false"/>
+          <w:color w:val="000000"/>
+          <w:sz w:val="24"/>
+          <w:u w:val="none"/>
+          <w:effect w:val="none"/>
+          <w:shd w:fill="FFFFFF" w:val="clear"/>
+        </w:rPr>
+        <w:t>-1</w:t>
+      </w:r>
+      <w:r>
+        <w:rPr>
+          <w:rFonts w:ascii="Times New Roman" w:hAnsi="Times New Roman"/>
+          <w:b w:val="false"/>
+          <w:i w:val="false"/>
+          <w:caps w:val="false"/>
+          <w:smallCaps w:val="false"/>
+          <w:strike w:val="false"/>
+          <w:dstrike w:val="false"/>
+          <w:color w:val="000000"/>
+          <w:sz w:val="24"/>
+          <w:u w:val="none"/>
+          <w:effect w:val="none"/>
+          <w:shd w:fill="FFFFFF" w:val="clear"/>
+        </w:rPr>
+        <w:t>.</w:t>
       </w:r>
     </w:p>
     <w:p>
@@ -2613,7 +2465,7 @@
           <w:effect w:val="none"/>
           <w:shd w:fill="FFFFFF" w:val="clear"/>
         </w:rPr>
-        <w:t xml:space="preserve">Dacă nu se poate ajunge de la unul la celălalt, se va afişa </w:t>
+        <w:t xml:space="preserve">Dacă unul sau amândouă cuvintele nu există în dicţionar, se va afişa </w:t>
       </w:r>
       <w:r>
         <w:rPr>
@@ -2647,7 +2499,7 @@
           <w:effect w:val="none"/>
           <w:shd w:fill="FFFFFF" w:val="clear"/>
         </w:rPr>
-        <w:t>.</w:t>
+        <w:t xml:space="preserve">. </w:t>
       </w:r>
       <w:r>
         <w:rPr/>
@@ -2812,7 +2664,7 @@
     <w:tbl>
       <w:tblPr>
         <w:jc w:val="left"/>
-        <w:tblInd w:w="90" w:type="dxa"/>
+        <w:tblInd w:w="81" w:type="dxa"/>
         <w:tblBorders>
           <w:top w:val="single" w:sz="8" w:space="0" w:color="000001"/>
           <w:left w:val="single" w:sz="8" w:space="0" w:color="000001"/>
@@ -2823,15 +2675,15 @@
         </w:tblBorders>
         <w:tblCellMar>
           <w:top w:w="100" w:type="dxa"/>
-          <w:left w:w="80" w:type="dxa"/>
+          <w:left w:w="70" w:type="dxa"/>
           <w:bottom w:w="100" w:type="dxa"/>
           <w:right w:w="100" w:type="dxa"/>
         </w:tblCellMar>
       </w:tblPr>
       <w:tblGrid>
-        <w:gridCol w:w="2343"/>
+        <w:gridCol w:w="2342"/>
         <w:gridCol w:w="2789"/>
-        <w:gridCol w:w="4618"/>
+        <w:gridCol w:w="4619"/>
       </w:tblGrid>
       <w:tr>
         <w:trPr>
@@ -2839,7 +2691,7 @@
         </w:trPr>
         <w:tc>
           <w:tcPr>
-            <w:tcW w:w="2343" w:type="dxa"/>
+            <w:tcW w:w="2342" w:type="dxa"/>
             <w:tcBorders>
               <w:top w:val="single" w:sz="8" w:space="0" w:color="000001"/>
               <w:left w:val="single" w:sz="8" w:space="0" w:color="000001"/>
@@ -2850,7 +2702,7 @@
             </w:tcBorders>
             <w:shd w:fill="FFFFFF" w:val="clear"/>
             <w:tcMar>
-              <w:left w:w="80" w:type="dxa"/>
+              <w:left w:w="70" w:type="dxa"/>
             </w:tcMar>
             <w:vAlign w:val="center"/>
           </w:tcPr>
@@ -2907,7 +2759,7 @@
             </w:tcBorders>
             <w:shd w:fill="FFFFFF" w:val="clear"/>
             <w:tcMar>
-              <w:left w:w="80" w:type="dxa"/>
+              <w:left w:w="70" w:type="dxa"/>
             </w:tcMar>
             <w:vAlign w:val="center"/>
           </w:tcPr>
@@ -2953,7 +2805,7 @@
         </w:tc>
         <w:tc>
           <w:tcPr>
-            <w:tcW w:w="4618" w:type="dxa"/>
+            <w:tcW w:w="4619" w:type="dxa"/>
             <w:tcBorders>
               <w:top w:val="single" w:sz="8" w:space="0" w:color="000001"/>
               <w:left w:val="single" w:sz="8" w:space="0" w:color="000001"/>
@@ -2964,7 +2816,7 @@
             </w:tcBorders>
             <w:shd w:fill="FFFFFF" w:val="clear"/>
             <w:tcMar>
-              <w:left w:w="80" w:type="dxa"/>
+              <w:left w:w="70" w:type="dxa"/>
             </w:tcMar>
             <w:vAlign w:val="center"/>
           </w:tcPr>
@@ -3015,7 +2867,7 @@
         </w:trPr>
         <w:tc>
           <w:tcPr>
-            <w:tcW w:w="2343" w:type="dxa"/>
+            <w:tcW w:w="2342" w:type="dxa"/>
             <w:tcBorders>
               <w:top w:val="single" w:sz="8" w:space="0" w:color="000001"/>
               <w:left w:val="single" w:sz="8" w:space="0" w:color="000001"/>
@@ -3026,7 +2878,7 @@
             </w:tcBorders>
             <w:shd w:fill="FFFFFF" w:val="clear"/>
             <w:tcMar>
-              <w:left w:w="80" w:type="dxa"/>
+              <w:left w:w="70" w:type="dxa"/>
             </w:tcMar>
             <w:vAlign w:val="center"/>
           </w:tcPr>
@@ -3980,7 +3832,7 @@
             </w:tcBorders>
             <w:shd w:fill="FFFFFF" w:val="clear"/>
             <w:tcMar>
-              <w:left w:w="80" w:type="dxa"/>
+              <w:left w:w="70" w:type="dxa"/>
             </w:tcMar>
           </w:tcPr>
           <w:p>
@@ -4070,7 +3922,7 @@
         </w:tc>
         <w:tc>
           <w:tcPr>
-            <w:tcW w:w="4618" w:type="dxa"/>
+            <w:tcW w:w="4619" w:type="dxa"/>
             <w:tcBorders>
               <w:top w:val="single" w:sz="8" w:space="0" w:color="000001"/>
               <w:left w:val="single" w:sz="8" w:space="0" w:color="000001"/>
@@ -4081,7 +3933,7 @@
             </w:tcBorders>
             <w:shd w:fill="FFFFFF" w:val="clear"/>
             <w:tcMar>
-              <w:left w:w="80" w:type="dxa"/>
+              <w:left w:w="70" w:type="dxa"/>
             </w:tcMar>
           </w:tcPr>
           <w:p>
@@ -4182,7 +4034,7 @@
       <w:pPr>
         <w:pStyle w:val="TextBody"/>
         <w:bidi w:val="0"/>
-        <w:spacing w:lineRule="auto" w:line="328" w:before="0" w:after="0"/>
+        <w:spacing w:lineRule="auto" w:line="326" w:before="0" w:after="0"/>
         <w:jc w:val="left"/>
         <w:rPr>
           <w:rFonts w:ascii="Times New Roman" w:hAnsi="Times New Roman"/>
@@ -4221,7 +4073,7 @@
       <w:pPr>
         <w:pStyle w:val="TextBody"/>
         <w:bidi w:val="0"/>
-        <w:spacing w:lineRule="auto" w:line="328" w:before="0" w:after="0"/>
+        <w:spacing w:lineRule="auto" w:line="326" w:before="0" w:after="0"/>
         <w:jc w:val="left"/>
         <w:rPr>
           <w:rFonts w:ascii="Times New Roman" w:hAnsi="Times New Roman"/>
@@ -5044,6 +4896,12 @@
       <w:rFonts w:cs="Symbol"/>
     </w:rPr>
   </w:style>
+  <w:style w:type="character" w:styleId="ListLabel2">
+    <w:name w:val="ListLabel 2"/>
+    <w:rPr>
+      <w:rFonts w:cs="Wingdings"/>
+    </w:rPr>
+  </w:style>
   <w:style w:type="paragraph" w:styleId="Heading">
     <w:name w:val="Heading"/>
     <w:basedOn w:val="Normal"/>

</xml_diff>